<commit_message>
I forgot to add link to homework
</commit_message>
<xml_diff>
--- a/Week1CodingAssignment.docx
+++ b/Week1CodingAssignment.docx
@@ -883,26 +883,54 @@
           </wp:inline>
         </w:drawing>
       </w:r>
+    </w:p>
+    <w:p>
+      <w:pPr>
+        <w:rPr>
+          <w:b/>
+          <w:szCs w:val="24"/>
+        </w:rPr>
+      </w:pPr>
+      <w:r>
+        <w:rPr>
+          <w:b/>
+          <w:szCs w:val="24"/>
+        </w:rPr>
+        <w:t>URL to GitHub Repository:</w:t>
+      </w:r>
+    </w:p>
+    <w:p>
+      <w:pPr>
+        <w:spacing w:after="0" w:line="240" w:lineRule="auto"/>
+        <w:rPr>
+          <w:rFonts w:eastAsia="Times New Roman" w:cs="Times New Roman"/>
+          <w:szCs w:val="24"/>
+        </w:rPr>
+      </w:pPr>
+      <w:hyperlink r:id="rId9" w:history="1">
+        <w:r>
+          <w:rPr>
+            <w:rFonts w:eastAsia="Times New Roman" w:cs="Times New Roman"/>
+            <w:color w:val="0000FF"/>
+            <w:szCs w:val="24"/>
+            <w:u w:val="single"/>
+          </w:rPr>
+          <w:t>https://github.com/Armondmaybe/Week1Repo</w:t>
+        </w:r>
+      </w:hyperlink>
+    </w:p>
+    <w:p>
+      <w:pPr>
+        <w:rPr>
+          <w:b/>
+          <w:szCs w:val="24"/>
+        </w:rPr>
+      </w:pPr>
       <w:bookmarkStart w:id="0" w:name="_GoBack"/>
       <w:bookmarkEnd w:id="0"/>
     </w:p>
-    <w:p>
-      <w:pPr>
-        <w:rPr>
-          <w:b/>
-          <w:szCs w:val="24"/>
-        </w:rPr>
-      </w:pPr>
-      <w:r>
-        <w:rPr>
-          <w:b/>
-          <w:szCs w:val="24"/>
-        </w:rPr>
-        <w:t>URL to GitHub Repository:</w:t>
-      </w:r>
-    </w:p>
     <w:sectPr>
-      <w:headerReference w:type="default" r:id="rId9"/>
+      <w:headerReference w:type="default" r:id="rId10"/>
       <w:pgSz w:w="12240" w:h="15840"/>
       <w:pgMar w:top="1440" w:right="1440" w:bottom="1440" w:left="1440" w:header="720" w:footer="720" w:gutter="0"/>
       <w:cols w:space="720"/>
@@ -1792,6 +1820,18 @@
       <w:contextualSpacing/>
     </w:pPr>
   </w:style>
+  <w:style w:type="character" w:styleId="Hyperlink">
+    <w:name w:val="Hyperlink"/>
+    <w:basedOn w:val="DefaultParagraphFont"/>
+    <w:uiPriority w:val="99"/>
+    <w:semiHidden/>
+    <w:unhideWhenUsed/>
+    <w:rsid w:val="00D45568"/>
+    <w:rPr>
+      <w:color w:val="0000FF"/>
+      <w:u w:val="single"/>
+    </w:rPr>
+  </w:style>
 </w:styles>
 </file>
 

</xml_diff>